<commit_message>
Limited 5 posts in index
</commit_message>
<xml_diff>
--- a/LessonDocs/Project Profile - Knowledge Sharing Site.docx
+++ b/LessonDocs/Project Profile - Knowledge Sharing Site.docx
@@ -13,22 +13,8 @@
       </w:r>
     </w:p>
     <w:p>
-      <w:r>
-        <w:t>Functions:</w:t>
-      </w:r>
-    </w:p>
-    <w:p>
-      <w:r>
-        <w:t>Posting</w:t>
-      </w:r>
-    </w:p>
-    <w:p>
-      <w:pPr>
-        <w:pStyle w:val="ListParagraph"/>
-        <w:numPr>
-          <w:ilvl w:val="0"/>
-          <w:numId w:val="1"/>
-        </w:numPr>
+      <w:pPr>
+        <w:jc w:val="center"/>
         <w:rPr>
           <w:b/>
           <w:bCs/>
@@ -39,286 +25,846 @@
           <w:b/>
           <w:bCs/>
         </w:rPr>
-        <w:t>Users can post narrative of their lessons with rich text formatting.</w:t>
-      </w:r>
-    </w:p>
-    <w:p>
-      <w:pPr>
-        <w:pStyle w:val="ListParagraph"/>
-        <w:numPr>
-          <w:ilvl w:val="0"/>
-          <w:numId w:val="1"/>
-        </w:numPr>
-      </w:pPr>
-      <w:r>
-        <w:t xml:space="preserve">Upon </w:t>
-      </w:r>
-      <w:proofErr w:type="spellStart"/>
-      <w:r>
-        <w:t>signin</w:t>
-      </w:r>
-      <w:proofErr w:type="spellEnd"/>
-      <w:r>
-        <w:t>, all users see latest 5 posts. Clicking on title of post shows a specific page with that post and available comments.</w:t>
-      </w:r>
-    </w:p>
-    <w:p>
-      <w:pPr>
-        <w:pStyle w:val="ListParagraph"/>
-        <w:numPr>
-          <w:ilvl w:val="0"/>
-          <w:numId w:val="1"/>
-        </w:numPr>
-        <w:rPr>
-          <w:b/>
-          <w:bCs/>
-        </w:rPr>
-      </w:pPr>
-      <w:r>
-        <w:rPr>
-          <w:b/>
-          <w:bCs/>
-        </w:rPr>
-        <w:t xml:space="preserve">Only logged in users can post. </w:t>
-      </w:r>
-    </w:p>
-    <w:p>
-      <w:pPr>
-        <w:pStyle w:val="ListParagraph"/>
-        <w:numPr>
-          <w:ilvl w:val="0"/>
-          <w:numId w:val="1"/>
-        </w:numPr>
-        <w:rPr>
-          <w:b/>
-          <w:bCs/>
-        </w:rPr>
-      </w:pPr>
-      <w:r>
-        <w:rPr>
-          <w:b/>
-          <w:bCs/>
-        </w:rPr>
-        <w:t xml:space="preserve">Mobile-ready </w:t>
-      </w:r>
-    </w:p>
-    <w:p>
-      <w:pPr>
-        <w:pStyle w:val="ListParagraph"/>
-        <w:numPr>
-          <w:ilvl w:val="0"/>
-          <w:numId w:val="1"/>
-        </w:numPr>
-      </w:pPr>
-      <w:r>
-        <w:t>Post can only be edited by the user that created it.</w:t>
-      </w:r>
-    </w:p>
-    <w:p>
-      <w:r>
-        <w:t>Commenting</w:t>
-      </w:r>
-    </w:p>
-    <w:p>
-      <w:pPr>
-        <w:pStyle w:val="ListParagraph"/>
-        <w:numPr>
-          <w:ilvl w:val="0"/>
-          <w:numId w:val="1"/>
-        </w:numPr>
-      </w:pPr>
-      <w:r>
-        <w:t xml:space="preserve">Users can comment on posts of other users. </w:t>
-      </w:r>
-    </w:p>
-    <w:p>
-      <w:pPr>
-        <w:pStyle w:val="ListParagraph"/>
-        <w:numPr>
-          <w:ilvl w:val="0"/>
-          <w:numId w:val="1"/>
-        </w:numPr>
-      </w:pPr>
-      <w:r>
-        <w:t>Non-logged in users can view comments but cannot comment.</w:t>
-      </w:r>
-    </w:p>
-    <w:p>
-      <w:r>
-        <w:t>Tagging</w:t>
-      </w:r>
-    </w:p>
-    <w:p>
-      <w:pPr>
-        <w:pStyle w:val="ListParagraph"/>
-        <w:numPr>
-          <w:ilvl w:val="0"/>
-          <w:numId w:val="1"/>
-        </w:numPr>
-        <w:rPr>
-          <w:b/>
-          <w:bCs/>
-        </w:rPr>
-      </w:pPr>
-      <w:r>
-        <w:rPr>
-          <w:b/>
-          <w:bCs/>
-        </w:rPr>
-        <w:t>Users can add tag to their posts.</w:t>
-      </w:r>
-    </w:p>
-    <w:p>
-      <w:pPr>
-        <w:pStyle w:val="ListParagraph"/>
-        <w:numPr>
-          <w:ilvl w:val="0"/>
-          <w:numId w:val="1"/>
-        </w:numPr>
-      </w:pPr>
-      <w:r>
-        <w:t>Available tags are displayed in the sidebar. They can be clicked and posts using that tag will be displayed with the most 5 of the recent post displayed.</w:t>
-      </w:r>
-    </w:p>
-    <w:p>
-      <w:r>
-        <w:t>User Registration and Login</w:t>
-      </w:r>
-    </w:p>
-    <w:p>
-      <w:pPr>
-        <w:pStyle w:val="ListParagraph"/>
-        <w:numPr>
-          <w:ilvl w:val="0"/>
-          <w:numId w:val="1"/>
-        </w:numPr>
-        <w:rPr>
-          <w:b/>
-          <w:bCs/>
-        </w:rPr>
-      </w:pPr>
-      <w:r>
-        <w:rPr>
-          <w:b/>
-          <w:bCs/>
-        </w:rPr>
-        <w:t xml:space="preserve">Only email-validated and activated users can log in. </w:t>
-      </w:r>
-    </w:p>
-    <w:p>
-      <w:pPr>
-        <w:pStyle w:val="ListParagraph"/>
-        <w:numPr>
-          <w:ilvl w:val="0"/>
-          <w:numId w:val="1"/>
-        </w:numPr>
-        <w:rPr>
-          <w:b/>
-          <w:bCs/>
-        </w:rPr>
-      </w:pPr>
-      <w:r>
-        <w:rPr>
-          <w:b/>
-          <w:bCs/>
-        </w:rPr>
-        <w:t xml:space="preserve">An Administrator activates users that have validated email. </w:t>
-      </w:r>
-    </w:p>
-    <w:p>
-      <w:pPr>
-        <w:pStyle w:val="ListParagraph"/>
-        <w:numPr>
-          <w:ilvl w:val="0"/>
-          <w:numId w:val="1"/>
-        </w:numPr>
-        <w:rPr>
-          <w:b/>
-          <w:bCs/>
-        </w:rPr>
-      </w:pPr>
-      <w:r>
-        <w:rPr>
-          <w:b/>
-          <w:bCs/>
-        </w:rPr>
-        <w:t xml:space="preserve">Users will log in using their email address. </w:t>
-      </w:r>
-    </w:p>
-    <w:p>
-      <w:pPr>
-        <w:pStyle w:val="ListParagraph"/>
-        <w:numPr>
-          <w:ilvl w:val="0"/>
-          <w:numId w:val="1"/>
-        </w:numPr>
-        <w:rPr>
-          <w:b/>
-          <w:bCs/>
-        </w:rPr>
-      </w:pPr>
-      <w:r>
-        <w:rPr>
-          <w:b/>
-          <w:bCs/>
-        </w:rPr>
-        <w:t>User profile page shows Full name,</w:t>
+        <w:t>Function</w:t>
       </w:r>
       <w:r>
         <w:rPr>
           <w:b/>
           <w:bCs/>
         </w:rPr>
-        <w:t xml:space="preserve"> picture, e</w:t>
+        <w:t>ality Checklist</w:t>
       </w:r>
-      <w:r>
+    </w:p>
+    <w:tbl>
+      <w:tblPr>
+        <w:tblStyle w:val="TableGrid"/>
+        <w:tblW w:w="0" w:type="auto"/>
+        <w:tblLook w:val="04A0" w:firstRow="1" w:lastRow="0" w:firstColumn="1" w:lastColumn="0" w:noHBand="0" w:noVBand="1"/>
+      </w:tblPr>
+      <w:tblGrid>
+        <w:gridCol w:w="8455"/>
+        <w:gridCol w:w="895"/>
+      </w:tblGrid>
+      <w:tr>
+        <w:tc>
+          <w:tcPr>
+            <w:tcW w:w="8455" w:type="dxa"/>
+          </w:tcPr>
+          <w:p>
+            <w:pPr>
+              <w:jc w:val="center"/>
+              <w:rPr>
+                <w:b/>
+                <w:bCs/>
+              </w:rPr>
+            </w:pPr>
+            <w:r>
+              <w:rPr>
+                <w:b/>
+                <w:bCs/>
+              </w:rPr>
+              <w:t>Functionality</w:t>
+            </w:r>
+          </w:p>
+        </w:tc>
+        <w:tc>
+          <w:tcPr>
+            <w:tcW w:w="895" w:type="dxa"/>
+          </w:tcPr>
+          <w:p>
+            <w:pPr>
+              <w:rPr>
+                <w:b/>
+                <w:bCs/>
+              </w:rPr>
+            </w:pPr>
+            <w:r>
+              <w:rPr>
+                <w:b/>
+                <w:bCs/>
+              </w:rPr>
+              <w:t>Done?</w:t>
+            </w:r>
+          </w:p>
+        </w:tc>
+      </w:tr>
+      <w:tr>
+        <w:tc>
+          <w:tcPr>
+            <w:tcW w:w="8455" w:type="dxa"/>
+          </w:tcPr>
+          <w:p>
+            <w:r>
+              <w:rPr>
+                <w:b/>
+                <w:bCs/>
+              </w:rPr>
+              <w:t>Pos</w:t>
+            </w:r>
+            <w:r>
+              <w:rPr>
+                <w:b/>
+                <w:bCs/>
+              </w:rPr>
+              <w:t>ts</w:t>
+            </w:r>
+          </w:p>
+        </w:tc>
+        <w:tc>
+          <w:tcPr>
+            <w:tcW w:w="895" w:type="dxa"/>
+          </w:tcPr>
+          <w:p>
+            <w:pPr>
+              <w:rPr>
+                <w:b/>
+                <w:bCs/>
+              </w:rPr>
+            </w:pPr>
+          </w:p>
+        </w:tc>
+      </w:tr>
+      <w:tr>
+        <w:tc>
+          <w:tcPr>
+            <w:tcW w:w="8455" w:type="dxa"/>
+          </w:tcPr>
+          <w:p>
+            <w:pPr>
+              <w:pStyle w:val="ListParagraph"/>
+              <w:numPr>
+                <w:ilvl w:val="0"/>
+                <w:numId w:val="3"/>
+              </w:numPr>
+              <w:ind w:left="430"/>
+            </w:pPr>
+            <w:r>
+              <w:t>Users can post narrative of their lessons with rich text formatting.</w:t>
+            </w:r>
+          </w:p>
+        </w:tc>
+        <w:tc>
+          <w:tcPr>
+            <w:tcW w:w="895" w:type="dxa"/>
+          </w:tcPr>
+          <w:p>
+            <w:pPr>
+              <w:autoSpaceDE w:val="0"/>
+              <w:autoSpaceDN w:val="0"/>
+              <w:adjustRightInd w:val="0"/>
+              <w:jc w:val="center"/>
+              <w:rPr>
+                <w:b/>
+                <w:bCs/>
+              </w:rPr>
+            </w:pPr>
+            <w:r>
+              <w:rPr>
+                <w:rFonts w:ascii="Wingdings" w:hAnsi="Wingdings" w:cs="Wingdings"/>
+                <w:sz w:val="26"/>
+                <w:szCs w:val="26"/>
+              </w:rPr>
+              <w:t>ü</w:t>
+            </w:r>
+          </w:p>
+        </w:tc>
+      </w:tr>
+      <w:tr>
+        <w:tc>
+          <w:tcPr>
+            <w:tcW w:w="8455" w:type="dxa"/>
+          </w:tcPr>
+          <w:p>
+            <w:pPr>
+              <w:pStyle w:val="ListParagraph"/>
+              <w:numPr>
+                <w:ilvl w:val="0"/>
+                <w:numId w:val="3"/>
+              </w:numPr>
+              <w:ind w:left="430"/>
+            </w:pPr>
+            <w:r>
+              <w:t xml:space="preserve">Upon </w:t>
+            </w:r>
+            <w:proofErr w:type="spellStart"/>
+            <w:r>
+              <w:t>signin</w:t>
+            </w:r>
+            <w:proofErr w:type="spellEnd"/>
+            <w:r>
+              <w:t>, all users see latest 5 posts. Clicking on title of post shows a specific page with that post and available comments.</w:t>
+            </w:r>
+          </w:p>
+        </w:tc>
+        <w:tc>
+          <w:tcPr>
+            <w:tcW w:w="895" w:type="dxa"/>
+          </w:tcPr>
+          <w:p>
+            <w:pPr>
+              <w:jc w:val="center"/>
+              <w:rPr>
+                <w:b/>
+                <w:bCs/>
+              </w:rPr>
+            </w:pPr>
+          </w:p>
+        </w:tc>
+      </w:tr>
+      <w:tr>
+        <w:tc>
+          <w:tcPr>
+            <w:tcW w:w="8455" w:type="dxa"/>
+          </w:tcPr>
+          <w:p>
+            <w:pPr>
+              <w:pStyle w:val="ListParagraph"/>
+              <w:numPr>
+                <w:ilvl w:val="0"/>
+                <w:numId w:val="3"/>
+              </w:numPr>
+              <w:ind w:left="430"/>
+            </w:pPr>
+            <w:r>
+              <w:t xml:space="preserve">Only logged in users can post. </w:t>
+            </w:r>
+          </w:p>
+        </w:tc>
+        <w:tc>
+          <w:tcPr>
+            <w:tcW w:w="895" w:type="dxa"/>
+          </w:tcPr>
+          <w:p>
+            <w:pPr>
+              <w:jc w:val="center"/>
+              <w:rPr>
+                <w:b/>
+                <w:bCs/>
+              </w:rPr>
+            </w:pPr>
+            <w:r>
+              <w:rPr>
+                <w:rFonts w:ascii="Wingdings" w:hAnsi="Wingdings" w:cs="Wingdings"/>
+                <w:sz w:val="26"/>
+                <w:szCs w:val="26"/>
+              </w:rPr>
+              <w:t>ü</w:t>
+            </w:r>
+          </w:p>
+        </w:tc>
+      </w:tr>
+      <w:tr>
+        <w:tc>
+          <w:tcPr>
+            <w:tcW w:w="8455" w:type="dxa"/>
+          </w:tcPr>
+          <w:p>
+            <w:pPr>
+              <w:pStyle w:val="ListParagraph"/>
+              <w:numPr>
+                <w:ilvl w:val="0"/>
+                <w:numId w:val="3"/>
+              </w:numPr>
+              <w:ind w:left="430"/>
+            </w:pPr>
+            <w:r>
+              <w:t xml:space="preserve">Mobile-ready </w:t>
+            </w:r>
+          </w:p>
+        </w:tc>
+        <w:tc>
+          <w:tcPr>
+            <w:tcW w:w="895" w:type="dxa"/>
+          </w:tcPr>
+          <w:p>
+            <w:pPr>
+              <w:jc w:val="center"/>
+              <w:rPr>
+                <w:b/>
+                <w:bCs/>
+              </w:rPr>
+            </w:pPr>
+            <w:r>
+              <w:rPr>
+                <w:rFonts w:ascii="Wingdings" w:hAnsi="Wingdings" w:cs="Wingdings"/>
+                <w:sz w:val="26"/>
+                <w:szCs w:val="26"/>
+              </w:rPr>
+              <w:t>ü</w:t>
+            </w:r>
+          </w:p>
+        </w:tc>
+      </w:tr>
+      <w:tr>
+        <w:tc>
+          <w:tcPr>
+            <w:tcW w:w="8455" w:type="dxa"/>
+          </w:tcPr>
+          <w:p>
+            <w:pPr>
+              <w:pStyle w:val="ListParagraph"/>
+              <w:numPr>
+                <w:ilvl w:val="0"/>
+                <w:numId w:val="3"/>
+              </w:numPr>
+              <w:ind w:left="430"/>
+            </w:pPr>
+            <w:r>
+              <w:t xml:space="preserve">Post can only be edited </w:t>
+            </w:r>
+            <w:r>
+              <w:t xml:space="preserve">but only </w:t>
+            </w:r>
+            <w:r>
+              <w:t>by the user that created it.</w:t>
+            </w:r>
+          </w:p>
+        </w:tc>
+        <w:tc>
+          <w:tcPr>
+            <w:tcW w:w="895" w:type="dxa"/>
+          </w:tcPr>
+          <w:p>
+            <w:pPr>
+              <w:jc w:val="center"/>
+              <w:rPr>
+                <w:b/>
+                <w:bCs/>
+              </w:rPr>
+            </w:pPr>
+            <w:r>
+              <w:rPr>
+                <w:rFonts w:ascii="Wingdings" w:hAnsi="Wingdings" w:cs="Wingdings"/>
+                <w:sz w:val="26"/>
+                <w:szCs w:val="26"/>
+              </w:rPr>
+              <w:t>ü</w:t>
+            </w:r>
+          </w:p>
+        </w:tc>
+      </w:tr>
+      <w:tr>
+        <w:tc>
+          <w:tcPr>
+            <w:tcW w:w="8455" w:type="dxa"/>
+          </w:tcPr>
+          <w:p>
+            <w:pPr>
+              <w:pStyle w:val="ListParagraph"/>
+              <w:numPr>
+                <w:ilvl w:val="0"/>
+                <w:numId w:val="3"/>
+              </w:numPr>
+              <w:ind w:left="430"/>
+            </w:pPr>
+            <w:r>
+              <w:rPr>
+                <w:color w:val="FF0000"/>
+              </w:rPr>
+              <w:t>Search for terms in posts (bonus)</w:t>
+            </w:r>
+          </w:p>
+        </w:tc>
+        <w:tc>
+          <w:tcPr>
+            <w:tcW w:w="895" w:type="dxa"/>
+          </w:tcPr>
+          <w:p>
+            <w:pPr>
+              <w:jc w:val="center"/>
+              <w:rPr>
+                <w:rFonts w:ascii="Wingdings" w:hAnsi="Wingdings" w:cs="Wingdings"/>
+                <w:sz w:val="26"/>
+                <w:szCs w:val="26"/>
+              </w:rPr>
+            </w:pPr>
+          </w:p>
+        </w:tc>
+      </w:tr>
+      <w:tr>
+        <w:tc>
+          <w:tcPr>
+            <w:tcW w:w="8455" w:type="dxa"/>
+          </w:tcPr>
+          <w:p>
+            <w:r>
+              <w:rPr>
+                <w:b/>
+                <w:bCs/>
+              </w:rPr>
+              <w:t>Comment</w:t>
+            </w:r>
+            <w:r>
+              <w:rPr>
+                <w:b/>
+                <w:bCs/>
+              </w:rPr>
+              <w:t>s</w:t>
+            </w:r>
+          </w:p>
+        </w:tc>
+        <w:tc>
+          <w:tcPr>
+            <w:tcW w:w="895" w:type="dxa"/>
+          </w:tcPr>
+          <w:p>
+            <w:pPr>
+              <w:jc w:val="center"/>
+              <w:rPr>
+                <w:b/>
+                <w:bCs/>
+              </w:rPr>
+            </w:pPr>
+          </w:p>
+        </w:tc>
+      </w:tr>
+      <w:tr>
+        <w:tc>
+          <w:tcPr>
+            <w:tcW w:w="8455" w:type="dxa"/>
+          </w:tcPr>
+          <w:p>
+            <w:pPr>
+              <w:pStyle w:val="ListParagraph"/>
+              <w:numPr>
+                <w:ilvl w:val="0"/>
+                <w:numId w:val="3"/>
+              </w:numPr>
+              <w:ind w:left="430"/>
+            </w:pPr>
+            <w:r>
+              <w:t xml:space="preserve">Only users that are signed in </w:t>
+            </w:r>
+            <w:r>
+              <w:t xml:space="preserve">can comment on posts of other users. </w:t>
+            </w:r>
+          </w:p>
+        </w:tc>
+        <w:tc>
+          <w:tcPr>
+            <w:tcW w:w="895" w:type="dxa"/>
+          </w:tcPr>
+          <w:p>
+            <w:pPr>
+              <w:jc w:val="center"/>
+              <w:rPr>
+                <w:b/>
+                <w:bCs/>
+              </w:rPr>
+            </w:pPr>
+            <w:r>
+              <w:rPr>
+                <w:rFonts w:ascii="Wingdings" w:hAnsi="Wingdings" w:cs="Wingdings"/>
+                <w:sz w:val="26"/>
+                <w:szCs w:val="26"/>
+              </w:rPr>
+              <w:t>ü</w:t>
+            </w:r>
+          </w:p>
+        </w:tc>
+      </w:tr>
+      <w:tr>
+        <w:tc>
+          <w:tcPr>
+            <w:tcW w:w="8455" w:type="dxa"/>
+          </w:tcPr>
+          <w:p>
+            <w:pPr>
+              <w:pStyle w:val="ListParagraph"/>
+              <w:numPr>
+                <w:ilvl w:val="0"/>
+                <w:numId w:val="3"/>
+              </w:numPr>
+              <w:ind w:left="430"/>
+            </w:pPr>
+            <w:r>
+              <w:t>Non-logged in users can view comments but cannot comment.</w:t>
+            </w:r>
+          </w:p>
+        </w:tc>
+        <w:tc>
+          <w:tcPr>
+            <w:tcW w:w="895" w:type="dxa"/>
+          </w:tcPr>
+          <w:p>
+            <w:pPr>
+              <w:jc w:val="center"/>
+              <w:rPr>
+                <w:b/>
+                <w:bCs/>
+              </w:rPr>
+            </w:pPr>
+            <w:r>
+              <w:rPr>
+                <w:rFonts w:ascii="Wingdings" w:hAnsi="Wingdings" w:cs="Wingdings"/>
+                <w:sz w:val="26"/>
+                <w:szCs w:val="26"/>
+              </w:rPr>
+              <w:t>ü</w:t>
+            </w:r>
+          </w:p>
+        </w:tc>
+      </w:tr>
+      <w:tr>
+        <w:tc>
+          <w:tcPr>
+            <w:tcW w:w="8455" w:type="dxa"/>
+          </w:tcPr>
+          <w:p>
+            <w:r>
+              <w:rPr>
+                <w:b/>
+                <w:bCs/>
+              </w:rPr>
+              <w:t>Tagging</w:t>
+            </w:r>
+          </w:p>
+        </w:tc>
+        <w:tc>
+          <w:tcPr>
+            <w:tcW w:w="895" w:type="dxa"/>
+          </w:tcPr>
+          <w:p>
+            <w:pPr>
+              <w:jc w:val="center"/>
+              <w:rPr>
+                <w:b/>
+                <w:bCs/>
+              </w:rPr>
+            </w:pPr>
+          </w:p>
+        </w:tc>
+      </w:tr>
+      <w:tr>
+        <w:tc>
+          <w:tcPr>
+            <w:tcW w:w="8455" w:type="dxa"/>
+          </w:tcPr>
+          <w:p>
+            <w:pPr>
+              <w:pStyle w:val="ListParagraph"/>
+              <w:numPr>
+                <w:ilvl w:val="0"/>
+                <w:numId w:val="3"/>
+              </w:numPr>
+              <w:ind w:left="430"/>
+            </w:pPr>
+            <w:r>
+              <w:t>Users can add tag to their posts.</w:t>
+            </w:r>
+          </w:p>
+        </w:tc>
+        <w:tc>
+          <w:tcPr>
+            <w:tcW w:w="895" w:type="dxa"/>
+          </w:tcPr>
+          <w:p>
+            <w:pPr>
+              <w:jc w:val="center"/>
+              <w:rPr>
+                <w:b/>
+                <w:bCs/>
+              </w:rPr>
+            </w:pPr>
+            <w:r>
+              <w:rPr>
+                <w:rFonts w:ascii="Wingdings" w:hAnsi="Wingdings" w:cs="Wingdings"/>
+                <w:sz w:val="26"/>
+                <w:szCs w:val="26"/>
+              </w:rPr>
+              <w:t>ü</w:t>
+            </w:r>
+          </w:p>
+        </w:tc>
+      </w:tr>
+      <w:tr>
+        <w:tc>
+          <w:tcPr>
+            <w:tcW w:w="8455" w:type="dxa"/>
+          </w:tcPr>
+          <w:p>
+            <w:pPr>
+              <w:pStyle w:val="ListParagraph"/>
+              <w:numPr>
+                <w:ilvl w:val="0"/>
+                <w:numId w:val="3"/>
+              </w:numPr>
+              <w:ind w:left="430"/>
+            </w:pPr>
+            <w:r>
+              <w:t>Available tags are displayed in the sidebar. They can be clicked and posts using that tag will be displayed with the most 5 of the recent post displayed.</w:t>
+            </w:r>
+          </w:p>
+        </w:tc>
+        <w:tc>
+          <w:tcPr>
+            <w:tcW w:w="895" w:type="dxa"/>
+          </w:tcPr>
+          <w:p>
+            <w:pPr>
+              <w:jc w:val="center"/>
+              <w:rPr>
+                <w:b/>
+                <w:bCs/>
+              </w:rPr>
+            </w:pPr>
+          </w:p>
+        </w:tc>
+      </w:tr>
+      <w:tr>
+        <w:tc>
+          <w:tcPr>
+            <w:tcW w:w="8455" w:type="dxa"/>
+          </w:tcPr>
+          <w:p>
+            <w:pPr>
+              <w:rPr>
+                <w:b/>
+                <w:bCs/>
+              </w:rPr>
+            </w:pPr>
+            <w:r>
+              <w:rPr>
+                <w:b/>
+                <w:bCs/>
+              </w:rPr>
+              <w:t>User Registration and Login</w:t>
+            </w:r>
+          </w:p>
+        </w:tc>
+        <w:tc>
+          <w:tcPr>
+            <w:tcW w:w="895" w:type="dxa"/>
+          </w:tcPr>
+          <w:p>
+            <w:pPr>
+              <w:jc w:val="center"/>
+              <w:rPr>
+                <w:b/>
+                <w:bCs/>
+              </w:rPr>
+            </w:pPr>
+          </w:p>
+        </w:tc>
+      </w:tr>
+      <w:tr>
+        <w:tc>
+          <w:tcPr>
+            <w:tcW w:w="8455" w:type="dxa"/>
+          </w:tcPr>
+          <w:p>
+            <w:pPr>
+              <w:pStyle w:val="ListParagraph"/>
+              <w:numPr>
+                <w:ilvl w:val="0"/>
+                <w:numId w:val="3"/>
+              </w:numPr>
+              <w:ind w:left="430"/>
+            </w:pPr>
+            <w:r>
+              <w:t xml:space="preserve">Only email-validated and activated users can log in. </w:t>
+            </w:r>
+          </w:p>
+        </w:tc>
+        <w:tc>
+          <w:tcPr>
+            <w:tcW w:w="895" w:type="dxa"/>
+          </w:tcPr>
+          <w:p>
+            <w:pPr>
+              <w:jc w:val="center"/>
+              <w:rPr>
+                <w:b/>
+                <w:bCs/>
+              </w:rPr>
+            </w:pPr>
+            <w:r>
+              <w:rPr>
+                <w:rFonts w:ascii="Wingdings" w:hAnsi="Wingdings" w:cs="Wingdings"/>
+                <w:sz w:val="26"/>
+                <w:szCs w:val="26"/>
+              </w:rPr>
+              <w:t>ü</w:t>
+            </w:r>
+          </w:p>
+        </w:tc>
+      </w:tr>
+      <w:tr>
+        <w:tc>
+          <w:tcPr>
+            <w:tcW w:w="8455" w:type="dxa"/>
+          </w:tcPr>
+          <w:p>
+            <w:pPr>
+              <w:pStyle w:val="ListParagraph"/>
+              <w:numPr>
+                <w:ilvl w:val="0"/>
+                <w:numId w:val="3"/>
+              </w:numPr>
+              <w:ind w:left="430"/>
+            </w:pPr>
+            <w:r>
+              <w:t xml:space="preserve">An Administrator activates users that have validated email. </w:t>
+            </w:r>
+          </w:p>
+        </w:tc>
+        <w:tc>
+          <w:tcPr>
+            <w:tcW w:w="895" w:type="dxa"/>
+          </w:tcPr>
+          <w:p>
+            <w:pPr>
+              <w:jc w:val="center"/>
+              <w:rPr>
+                <w:b/>
+                <w:bCs/>
+              </w:rPr>
+            </w:pPr>
+            <w:r>
+              <w:rPr>
+                <w:rFonts w:ascii="Wingdings" w:hAnsi="Wingdings" w:cs="Wingdings"/>
+                <w:sz w:val="26"/>
+                <w:szCs w:val="26"/>
+              </w:rPr>
+              <w:t>ü</w:t>
+            </w:r>
+          </w:p>
+        </w:tc>
+      </w:tr>
+      <w:tr>
+        <w:tc>
+          <w:tcPr>
+            <w:tcW w:w="8455" w:type="dxa"/>
+          </w:tcPr>
+          <w:p>
+            <w:pPr>
+              <w:pStyle w:val="ListParagraph"/>
+              <w:numPr>
+                <w:ilvl w:val="0"/>
+                <w:numId w:val="3"/>
+              </w:numPr>
+              <w:ind w:left="430"/>
+            </w:pPr>
+            <w:r>
+              <w:t xml:space="preserve">Users will log in using their email address. </w:t>
+            </w:r>
+          </w:p>
+        </w:tc>
+        <w:tc>
+          <w:tcPr>
+            <w:tcW w:w="895" w:type="dxa"/>
+          </w:tcPr>
+          <w:p>
+            <w:pPr>
+              <w:jc w:val="center"/>
+              <w:rPr>
+                <w:b/>
+                <w:bCs/>
+              </w:rPr>
+            </w:pPr>
+            <w:r>
+              <w:rPr>
+                <w:rFonts w:ascii="Wingdings" w:hAnsi="Wingdings" w:cs="Wingdings"/>
+                <w:sz w:val="26"/>
+                <w:szCs w:val="26"/>
+              </w:rPr>
+              <w:t>ü</w:t>
+            </w:r>
+          </w:p>
+        </w:tc>
+      </w:tr>
+      <w:tr>
+        <w:tc>
+          <w:tcPr>
+            <w:tcW w:w="8455" w:type="dxa"/>
+          </w:tcPr>
+          <w:p>
+            <w:pPr>
+              <w:pStyle w:val="ListParagraph"/>
+              <w:numPr>
+                <w:ilvl w:val="0"/>
+                <w:numId w:val="3"/>
+              </w:numPr>
+              <w:ind w:left="430"/>
+            </w:pPr>
+            <w:r>
+              <w:t>User profile page shows Full name, picture, email address, date of birth, and interests and number of posts. The number of posts links to a page with posts by the profile.</w:t>
+            </w:r>
+          </w:p>
+        </w:tc>
+        <w:tc>
+          <w:tcPr>
+            <w:tcW w:w="895" w:type="dxa"/>
+          </w:tcPr>
+          <w:p>
+            <w:pPr>
+              <w:jc w:val="center"/>
+              <w:rPr>
+                <w:b/>
+                <w:bCs/>
+              </w:rPr>
+            </w:pPr>
+            <w:r>
+              <w:rPr>
+                <w:rFonts w:ascii="Wingdings" w:hAnsi="Wingdings" w:cs="Wingdings"/>
+                <w:sz w:val="26"/>
+                <w:szCs w:val="26"/>
+              </w:rPr>
+              <w:t>ü</w:t>
+            </w:r>
+          </w:p>
+        </w:tc>
+      </w:tr>
+      <w:tr>
+        <w:tc>
+          <w:tcPr>
+            <w:tcW w:w="8455" w:type="dxa"/>
+          </w:tcPr>
+          <w:p>
+            <w:pPr>
+              <w:pStyle w:val="ListParagraph"/>
+              <w:numPr>
+                <w:ilvl w:val="0"/>
+                <w:numId w:val="3"/>
+              </w:numPr>
+              <w:ind w:left="430"/>
+            </w:pPr>
+            <w:r>
+              <w:t xml:space="preserve">Upon registration, system will send email to email address registered to validate that the email is theirs. </w:t>
+            </w:r>
+          </w:p>
+        </w:tc>
+        <w:tc>
+          <w:tcPr>
+            <w:tcW w:w="895" w:type="dxa"/>
+          </w:tcPr>
+          <w:p>
+            <w:pPr>
+              <w:jc w:val="center"/>
+              <w:rPr>
+                <w:b/>
+                <w:bCs/>
+              </w:rPr>
+            </w:pPr>
+            <w:r>
+              <w:rPr>
+                <w:rFonts w:ascii="Wingdings" w:hAnsi="Wingdings" w:cs="Wingdings"/>
+                <w:sz w:val="26"/>
+                <w:szCs w:val="26"/>
+              </w:rPr>
+              <w:t>ü</w:t>
+            </w:r>
+          </w:p>
+        </w:tc>
+      </w:tr>
+    </w:tbl>
+    <w:p>
+      <w:pPr>
         <w:rPr>
           <w:b/>
           <w:bCs/>
         </w:rPr>
-        <w:t xml:space="preserve">mail address, </w:t>
-      </w:r>
-      <w:r>
-        <w:rPr>
-          <w:b/>
-          <w:bCs/>
-        </w:rPr>
-        <w:t>date of birth,</w:t>
-      </w:r>
-      <w:r>
-        <w:rPr>
-          <w:b/>
-          <w:bCs/>
-        </w:rPr>
-        <w:t xml:space="preserve"> and interests and number of posts.</w:t>
-      </w:r>
-      <w:r>
-        <w:rPr>
-          <w:b/>
-          <w:bCs/>
-        </w:rPr>
-        <w:t xml:space="preserve"> The number of posts links to a page with posts by the profile.</w:t>
-      </w:r>
-    </w:p>
-    <w:p>
-      <w:pPr>
-        <w:pStyle w:val="ListParagraph"/>
-        <w:numPr>
-          <w:ilvl w:val="0"/>
-          <w:numId w:val="1"/>
-        </w:numPr>
-        <w:rPr>
-          <w:b/>
-          <w:bCs/>
-        </w:rPr>
-      </w:pPr>
-      <w:r>
-        <w:rPr>
-          <w:b/>
-          <w:bCs/>
-        </w:rPr>
-        <w:t xml:space="preserve">Upon registration, system will send email to email address registered to validate that the email is theirs. </w:t>
-      </w:r>
+      </w:pPr>
     </w:p>
     <w:sectPr>
       <w:pgSz w:w="12240" w:h="15840"/>
@@ -419,6 +965,92 @@
     </w:lvl>
   </w:abstractNum>
   <w:abstractNum w:abstractNumId="1" w15:restartNumberingAfterBreak="0">
+    <w:nsid w:val="37365179"/>
+    <w:multiLevelType w:val="hybridMultilevel"/>
+    <w:tmpl w:val="9F144AEC"/>
+    <w:lvl w:ilvl="0" w:tplc="3409000F">
+      <w:start w:val="1"/>
+      <w:numFmt w:val="decimal"/>
+      <w:lvlText w:val="%1."/>
+      <w:lvlJc w:val="left"/>
+      <w:pPr>
+        <w:ind w:left="720" w:hanging="360"/>
+      </w:pPr>
+    </w:lvl>
+    <w:lvl w:ilvl="1" w:tplc="34090019" w:tentative="1">
+      <w:start w:val="1"/>
+      <w:numFmt w:val="lowerLetter"/>
+      <w:lvlText w:val="%2."/>
+      <w:lvlJc w:val="left"/>
+      <w:pPr>
+        <w:ind w:left="1440" w:hanging="360"/>
+      </w:pPr>
+    </w:lvl>
+    <w:lvl w:ilvl="2" w:tplc="3409001B" w:tentative="1">
+      <w:start w:val="1"/>
+      <w:numFmt w:val="lowerRoman"/>
+      <w:lvlText w:val="%3."/>
+      <w:lvlJc w:val="right"/>
+      <w:pPr>
+        <w:ind w:left="2160" w:hanging="180"/>
+      </w:pPr>
+    </w:lvl>
+    <w:lvl w:ilvl="3" w:tplc="3409000F" w:tentative="1">
+      <w:start w:val="1"/>
+      <w:numFmt w:val="decimal"/>
+      <w:lvlText w:val="%4."/>
+      <w:lvlJc w:val="left"/>
+      <w:pPr>
+        <w:ind w:left="2880" w:hanging="360"/>
+      </w:pPr>
+    </w:lvl>
+    <w:lvl w:ilvl="4" w:tplc="34090019" w:tentative="1">
+      <w:start w:val="1"/>
+      <w:numFmt w:val="lowerLetter"/>
+      <w:lvlText w:val="%5."/>
+      <w:lvlJc w:val="left"/>
+      <w:pPr>
+        <w:ind w:left="3600" w:hanging="360"/>
+      </w:pPr>
+    </w:lvl>
+    <w:lvl w:ilvl="5" w:tplc="3409001B" w:tentative="1">
+      <w:start w:val="1"/>
+      <w:numFmt w:val="lowerRoman"/>
+      <w:lvlText w:val="%6."/>
+      <w:lvlJc w:val="right"/>
+      <w:pPr>
+        <w:ind w:left="4320" w:hanging="180"/>
+      </w:pPr>
+    </w:lvl>
+    <w:lvl w:ilvl="6" w:tplc="3409000F" w:tentative="1">
+      <w:start w:val="1"/>
+      <w:numFmt w:val="decimal"/>
+      <w:lvlText w:val="%7."/>
+      <w:lvlJc w:val="left"/>
+      <w:pPr>
+        <w:ind w:left="5040" w:hanging="360"/>
+      </w:pPr>
+    </w:lvl>
+    <w:lvl w:ilvl="7" w:tplc="34090019" w:tentative="1">
+      <w:start w:val="1"/>
+      <w:numFmt w:val="lowerLetter"/>
+      <w:lvlText w:val="%8."/>
+      <w:lvlJc w:val="left"/>
+      <w:pPr>
+        <w:ind w:left="5760" w:hanging="360"/>
+      </w:pPr>
+    </w:lvl>
+    <w:lvl w:ilvl="8" w:tplc="3409001B" w:tentative="1">
+      <w:start w:val="1"/>
+      <w:numFmt w:val="lowerRoman"/>
+      <w:lvlText w:val="%9."/>
+      <w:lvlJc w:val="right"/>
+      <w:pPr>
+        <w:ind w:left="6480" w:hanging="180"/>
+      </w:pPr>
+    </w:lvl>
+  </w:abstractNum>
+  <w:abstractNum w:abstractNumId="2" w15:restartNumberingAfterBreak="0">
     <w:nsid w:val="541C0838"/>
     <w:multiLevelType w:val="hybridMultilevel"/>
     <w:tmpl w:val="1D64F366"/>
@@ -505,10 +1137,13 @@
     </w:lvl>
   </w:abstractNum>
   <w:num w:numId="1">
-    <w:abstractNumId w:val="1"/>
+    <w:abstractNumId w:val="2"/>
   </w:num>
   <w:num w:numId="2">
     <w:abstractNumId w:val="0"/>
+  </w:num>
+  <w:num w:numId="3">
+    <w:abstractNumId w:val="1"/>
   </w:num>
 </w:numbering>
 </file>
@@ -950,6 +1585,25 @@
       <w:contextualSpacing/>
     </w:pPr>
   </w:style>
+  <w:style w:type="table" w:styleId="TableGrid">
+    <w:name w:val="Table Grid"/>
+    <w:basedOn w:val="TableNormal"/>
+    <w:uiPriority w:val="39"/>
+    <w:rsid w:val="00E1088A"/>
+    <w:pPr>
+      <w:spacing w:after="0" w:line="240" w:lineRule="auto"/>
+    </w:pPr>
+    <w:tblPr>
+      <w:tblBorders>
+        <w:top w:val="single" w:sz="4" w:space="0" w:color="auto"/>
+        <w:left w:val="single" w:sz="4" w:space="0" w:color="auto"/>
+        <w:bottom w:val="single" w:sz="4" w:space="0" w:color="auto"/>
+        <w:right w:val="single" w:sz="4" w:space="0" w:color="auto"/>
+        <w:insideH w:val="single" w:sz="4" w:space="0" w:color="auto"/>
+        <w:insideV w:val="single" w:sz="4" w:space="0" w:color="auto"/>
+      </w:tblBorders>
+    </w:tblPr>
+  </w:style>
 </w:styles>
 </file>
 

</xml_diff>

<commit_message>
added session_start to files
</commit_message>
<xml_diff>
--- a/LessonDocs/Project Profile - Knowledge Sharing Site.docx
+++ b/LessonDocs/Project Profile - Knowledge Sharing Site.docx
@@ -378,6 +378,14 @@
                 <w:szCs w:val="26"/>
               </w:rPr>
             </w:pPr>
+            <w:r>
+              <w:rPr>
+                <w:rFonts w:ascii="Wingdings" w:hAnsi="Wingdings" w:cs="Wingdings"/>
+                <w:sz w:val="26"/>
+                <w:szCs w:val="26"/>
+              </w:rPr>
+              <w:t>ü</w:t>
+            </w:r>
           </w:p>
         </w:tc>
       </w:tr>
@@ -608,6 +616,14 @@
                 <w:bCs/>
               </w:rPr>
             </w:pPr>
+            <w:r>
+              <w:rPr>
+                <w:rFonts w:ascii="Wingdings" w:hAnsi="Wingdings" w:cs="Wingdings"/>
+                <w:sz w:val="26"/>
+                <w:szCs w:val="26"/>
+              </w:rPr>
+              <w:t>ü</w:t>
+            </w:r>
           </w:p>
         </w:tc>
       </w:tr>
@@ -832,6 +848,9 @@
             <w:r>
               <w:t xml:space="preserve">Upon registration, system will send email to email address registered to validate that the email is theirs. </w:t>
             </w:r>
+            <w:r>
+              <w:t>(not required for individual exercise considering PHP developer environment)</w:t>
+            </w:r>
           </w:p>
         </w:tc>
         <w:tc>
@@ -846,14 +865,6 @@
                 <w:bCs/>
               </w:rPr>
             </w:pPr>
-            <w:r>
-              <w:rPr>
-                <w:rFonts w:ascii="Wingdings" w:hAnsi="Wingdings" w:cs="Wingdings"/>
-                <w:sz w:val="26"/>
-                <w:szCs w:val="26"/>
-              </w:rPr>
-              <w:t>ü</w:t>
-            </w:r>
           </w:p>
         </w:tc>
       </w:tr>

</xml_diff>